<commit_message>
Minor changes and tests
</commit_message>
<xml_diff>
--- a/Use case descriptions/Register.docx
+++ b/Use case descriptions/Register.docx
@@ -143,7 +143,21 @@
           <w:sz w:val="24"/>
           <w:szCs w:val="24"/>
         </w:rPr>
-        <w:t>A new user enters their username, email, password and the data is validated and stored, then the user is given a confirmation about their registration.</w:t>
+        <w:t>A new user enters their username, password and</w:t>
+      </w:r>
+      <w:r>
+        <w:rPr>
+          <w:sz w:val="24"/>
+          <w:szCs w:val="24"/>
+        </w:rPr>
+        <w:t xml:space="preserve"> fullname</w:t>
+      </w:r>
+      <w:r>
+        <w:rPr>
+          <w:sz w:val="24"/>
+          <w:szCs w:val="24"/>
+        </w:rPr>
+        <w:t xml:space="preserve"> the data is validated and stored, then the user is given a confirmation about their registration.</w:t>
       </w:r>
     </w:p>
     <w:p>

</xml_diff>